<commit_message>
pembuatan tabel 30% by segap
</commit_message>
<xml_diff>
--- a/public/templates/template_pernyataan30%.docx
+++ b/public/templates/template_pernyataan30%.docx
@@ -153,7 +153,6 @@
         <w:t xml:space="preserve"> </w:t>
       </w:r>
       <w:proofErr w:type="spellStart"/>
-      <w:proofErr w:type="gramStart"/>
       <w:r>
         <w:rPr>
           <w:rFonts w:ascii="Times New Roman" w:hAnsi="Times New Roman" w:cs="Times New Roman"/>
@@ -169,16 +168,7 @@
           <w:sz w:val="24"/>
           <w:szCs w:val="24"/>
         </w:rPr>
-        <w:t xml:space="preserve"> :</w:t>
-      </w:r>
-      <w:proofErr w:type="gramEnd"/>
-      <w:r>
-        <w:rPr>
-          <w:rFonts w:ascii="Times New Roman" w:hAnsi="Times New Roman" w:cs="Times New Roman"/>
-          <w:sz w:val="24"/>
-          <w:szCs w:val="24"/>
-        </w:rPr>
-        <w:t xml:space="preserve"> </w:t>
+        <w:t xml:space="preserve"> : </w:t>
       </w:r>
     </w:p>
     <w:tbl>
@@ -434,7 +424,6 @@
               <w:t>${</w:t>
             </w:r>
             <w:proofErr w:type="spellStart"/>
-            <w:proofErr w:type="gramStart"/>
             <w:r>
               <w:rPr>
                 <w:rFonts w:ascii="Times New Roman" w:hAnsi="Times New Roman" w:cs="Times New Roman"/>
@@ -460,8 +449,6 @@
               </w:rPr>
               <w:t xml:space="preserve"> </w:t>
             </w:r>
-            <w:bookmarkStart w:id="0" w:name="_GoBack"/>
-            <w:bookmarkEnd w:id="0"/>
             <w:proofErr w:type="spellStart"/>
             <w:r>
               <w:rPr>
@@ -472,7 +459,6 @@
               <w:t>Dinas</w:t>
             </w:r>
             <w:proofErr w:type="spellEnd"/>
-            <w:proofErr w:type="gramEnd"/>
             <w:r>
               <w:rPr>
                 <w:rFonts w:ascii="Times New Roman" w:hAnsi="Times New Roman" w:cs="Times New Roman"/>
@@ -674,23 +660,13 @@
         </w:rPr>
         <w:t xml:space="preserve"> </w:t>
       </w:r>
-      <w:proofErr w:type="gramStart"/>
-      <w:r>
-        <w:rPr>
-          <w:rFonts w:ascii="Times New Roman" w:hAnsi="Times New Roman" w:cs="Times New Roman"/>
-          <w:sz w:val="24"/>
-          <w:szCs w:val="24"/>
-        </w:rPr>
-        <w:t>SPT :</w:t>
-      </w:r>
-      <w:proofErr w:type="gramEnd"/>
-      <w:r>
-        <w:rPr>
-          <w:rFonts w:ascii="Times New Roman" w:hAnsi="Times New Roman" w:cs="Times New Roman"/>
-          <w:sz w:val="24"/>
-          <w:szCs w:val="24"/>
-        </w:rPr>
-        <w:t xml:space="preserve"> </w:t>
+      <w:r>
+        <w:rPr>
+          <w:rFonts w:ascii="Times New Roman" w:hAnsi="Times New Roman" w:cs="Times New Roman"/>
+          <w:sz w:val="24"/>
+          <w:szCs w:val="24"/>
+        </w:rPr>
+        <w:t xml:space="preserve">SPT : </w:t>
       </w:r>
       <w:r>
         <w:rPr>
@@ -1466,7 +1442,23 @@
                 <w:sz w:val="24"/>
                 <w:szCs w:val="24"/>
               </w:rPr>
-              <w:t xml:space="preserve">x 1 </w:t>
+              <w:t xml:space="preserve"> </w:t>
+            </w:r>
+            <w:r>
+              <w:rPr>
+                <w:rFonts w:ascii="Times New Roman" w:hAnsi="Times New Roman" w:cs="Times New Roman"/>
+                <w:sz w:val="24"/>
+                <w:szCs w:val="24"/>
+              </w:rPr>
+              <w:t xml:space="preserve">x </w:t>
+            </w:r>
+            <w:r>
+              <w:rPr>
+                <w:rFonts w:ascii="Times New Roman" w:hAnsi="Times New Roman" w:cs="Times New Roman"/>
+                <w:sz w:val="24"/>
+                <w:szCs w:val="24"/>
+              </w:rPr>
+              <w:t>${</w:t>
             </w:r>
             <w:proofErr w:type="spellStart"/>
             <w:r>
@@ -1475,9 +1467,35 @@
                 <w:sz w:val="24"/>
                 <w:szCs w:val="24"/>
               </w:rPr>
-              <w:t>malam</w:t>
-            </w:r>
+              <w:t>jumlah_malam</w:t>
+            </w:r>
+            <w:r>
+              <w:rPr>
+                <w:rFonts w:ascii="Times New Roman" w:hAnsi="Times New Roman" w:cs="Times New Roman"/>
+                <w:sz w:val="24"/>
+                <w:szCs w:val="24"/>
+              </w:rPr>
+              <w:t>_text</w:t>
+            </w:r>
+            <w:bookmarkStart w:id="0" w:name="_GoBack"/>
+            <w:bookmarkEnd w:id="0"/>
             <w:proofErr w:type="spellEnd"/>
+            <w:r>
+              <w:rPr>
+                <w:rFonts w:ascii="Times New Roman" w:hAnsi="Times New Roman" w:cs="Times New Roman"/>
+                <w:sz w:val="24"/>
+                <w:szCs w:val="24"/>
+              </w:rPr>
+              <w:t>}</w:t>
+            </w:r>
+            <w:r>
+              <w:rPr>
+                <w:rFonts w:ascii="Times New Roman" w:hAnsi="Times New Roman" w:cs="Times New Roman"/>
+                <w:sz w:val="24"/>
+                <w:szCs w:val="24"/>
+              </w:rPr>
+              <w:t>.</w:t>
+            </w:r>
           </w:p>
         </w:tc>
         <w:tc>
@@ -2580,7 +2598,6 @@
               <w:t xml:space="preserve">/ </w:t>
             </w:r>
             <w:proofErr w:type="spellStart"/>
-            <w:proofErr w:type="gramStart"/>
             <w:r>
               <w:rPr>
                 <w:rFonts w:ascii="Times New Roman" w:hAnsi="Times New Roman" w:cs="Times New Roman"/>
@@ -2598,7 +2615,6 @@
               </w:rPr>
               <w:t xml:space="preserve"> :</w:t>
             </w:r>
-            <w:proofErr w:type="gramEnd"/>
           </w:p>
           <w:p>
             <w:pPr>
@@ -5012,7 +5028,7 @@
 </file>
 
 <file path=customXml/itemProps1.xml><?xml version="1.0" encoding="utf-8"?>
-<ds:datastoreItem xmlns:ds="http://schemas.openxmlformats.org/officeDocument/2006/customXml" ds:itemID="{2AD2D5CC-275E-4292-BFFC-6F02CDEB06E7}">
+<ds:datastoreItem xmlns:ds="http://schemas.openxmlformats.org/officeDocument/2006/customXml" ds:itemID="{4B2360DD-B4D1-486F-9925-75F9772BB43C}">
   <ds:schemaRefs>
     <ds:schemaRef ds:uri="http://schemas.openxmlformats.org/officeDocument/2006/bibliography"/>
   </ds:schemaRefs>

</xml_diff>